<commit_message>
Small changes to chatbot
</commit_message>
<xml_diff>
--- a/documents/grants/Grant Proposal for New Computers for Oakwood Middle School No Budget Just.docx
+++ b/documents/grants/Grant Proposal for New Computers for Oakwood Middle School No Budget Just.docx
@@ -706,7 +706,14 @@
                 <w:b/>
                 <w:bCs/>
               </w:rPr>
-              <w:t>December 2024</w:t>
+              <w:t>December 20</w:t>
+            </w:r>
+            <w:r>
+              <w:rPr>
+                <w:b/>
+                <w:bCs/>
+              </w:rPr>
+              <w:t>52</w:t>
             </w:r>
           </w:p>
         </w:tc>
@@ -1286,7 +1293,13 @@
       </w:r>
       <w:proofErr w:type="gramEnd"/>
       <w:r>
-        <w:t xml:space="preserve"> they need to thrive in the 21st century. We are seeking a grant of $50,000 to purchase 100 new desktop computers for our 7th and 8th grade classrooms. These updated computers will significantly enhance our students’ digital learning experiences and help us close the technology gap in our school.</w:t>
+        <w:t xml:space="preserve"> they need to thrive in the 21st century. We are seeking a grant of $</w:t>
+      </w:r>
+      <w:r>
+        <w:t>7</w:t>
+      </w:r>
+      <w:r>
+        <w:t>0,000 to purchase 100 new desktop computers for our 7th and 8th grade classrooms. These updated computers will significantly enhance our students’ digital learning experiences and help us close the technology gap in our school.</w:t>
       </w:r>
     </w:p>
     <w:p>
@@ -2589,6 +2602,7 @@
   <w:style w:type="character" w:default="1" w:styleId="DefaultParagraphFont">
     <w:name w:val="Default Paragraph Font"/>
     <w:uiPriority w:val="1"/>
+    <w:semiHidden/>
     <w:unhideWhenUsed/>
   </w:style>
   <w:style w:type="table" w:default="1" w:styleId="TableNormal">

</xml_diff>